<commit_message>
Updates Chapter 2 and Chapter 4
</commit_message>
<xml_diff>
--- a/2_General_Methods/Outline_methods.docx
+++ b/2_General_Methods/Outline_methods.docx
@@ -95,6 +95,41 @@
       <w:pPr>
         <w:pStyle w:val="ListParagraph"/>
         <w:numPr>
+          <w:ilvl w:val="2"/>
+          <w:numId w:val="4"/>
+        </w:numPr>
+      </w:pPr>
+      <w:r>
+        <w:t>Kegg is a tool I widely using as starting point</w:t>
+      </w:r>
+      <w:r>
+        <w:t xml:space="preserve"> for pathways/metabolisms</w:t>
+      </w:r>
+    </w:p>
+    <w:p>
+      <w:pPr>
+        <w:pStyle w:val="ListParagraph"/>
+        <w:numPr>
+          <w:ilvl w:val="2"/>
+          <w:numId w:val="4"/>
+        </w:numPr>
+      </w:pPr>
+      <w:r>
+        <w:t xml:space="preserve">Put as figure the </w:t>
+      </w:r>
+      <w:proofErr w:type="spellStart"/>
+      <w:r>
+        <w:t>kegg</w:t>
+      </w:r>
+      <w:proofErr w:type="spellEnd"/>
+      <w:r>
+        <w:t xml:space="preserve"> map with all pathways.</w:t>
+      </w:r>
+    </w:p>
+    <w:p>
+      <w:pPr>
+        <w:pStyle w:val="ListParagraph"/>
+        <w:numPr>
           <w:ilvl w:val="1"/>
           <w:numId w:val="4"/>
         </w:numPr>
@@ -239,18 +274,100 @@
         </w:numPr>
       </w:pPr>
       <w:r>
-        <w:t>Gene tree construction</w:t>
-      </w:r>
-      <w:r>
-        <w:t xml:space="preserve">: model finder, </w:t>
+        <w:t xml:space="preserve">Annotating </w:t>
       </w:r>
       <w:proofErr w:type="spellStart"/>
       <w:r>
-        <w:t>iqtree</w:t>
+        <w:t>sequneces</w:t>
       </w:r>
       <w:proofErr w:type="spellEnd"/>
       <w:r>
-        <w:t>, support values</w:t>
+        <w:t>:</w:t>
+      </w:r>
+    </w:p>
+    <w:p>
+      <w:pPr>
+        <w:pStyle w:val="ListParagraph"/>
+        <w:numPr>
+          <w:ilvl w:val="2"/>
+          <w:numId w:val="2"/>
+        </w:numPr>
+      </w:pPr>
+      <w:r>
+        <w:t xml:space="preserve">Most commonly used method is to do a blast vs </w:t>
+      </w:r>
+      <w:proofErr w:type="spellStart"/>
+      <w:r>
+        <w:t>swissprot</w:t>
+      </w:r>
+      <w:proofErr w:type="spellEnd"/>
+      <w:r>
+        <w:t xml:space="preserve"> and keep best hit. Good especially for model organisms like human and mouse</w:t>
+      </w:r>
+      <w:r>
+        <w:t>, but performs less well for non-model organisms. Furthermore,</w:t>
+      </w:r>
+      <w:r>
+        <w:t xml:space="preserve"> </w:t>
+      </w:r>
+      <w:r>
+        <w:t xml:space="preserve">where necessary </w:t>
+      </w:r>
+      <w:r>
+        <w:t>while understanding the structure withing a tree</w:t>
+      </w:r>
+      <w:r>
+        <w:t>,</w:t>
+      </w:r>
+      <w:r>
+        <w:t xml:space="preserve"> further manual annotation of </w:t>
+      </w:r>
+      <w:r>
+        <w:t>some</w:t>
+      </w:r>
+      <w:r>
+        <w:t xml:space="preserve"> sequences</w:t>
+      </w:r>
+      <w:r>
+        <w:t xml:space="preserve"> </w:t>
+      </w:r>
+      <w:r>
+        <w:t>that were key to annotate a specific clade was carried out. This would often take advantage</w:t>
+      </w:r>
+      <w:r>
+        <w:t xml:space="preserve"> of species-specific databases, such as </w:t>
+      </w:r>
+      <w:proofErr w:type="spellStart"/>
+      <w:r>
+        <w:t>genecards</w:t>
+      </w:r>
+      <w:proofErr w:type="spellEnd"/>
+      <w:r>
+        <w:t xml:space="preserve"> for human, xx for mouse, </w:t>
+      </w:r>
+      <w:proofErr w:type="spellStart"/>
+      <w:r>
+        <w:t>flybase</w:t>
+      </w:r>
+      <w:proofErr w:type="spellEnd"/>
+      <w:r>
+        <w:t xml:space="preserve"> for flies, </w:t>
+      </w:r>
+      <w:proofErr w:type="spellStart"/>
+      <w:r>
+        <w:t>echinobase</w:t>
+      </w:r>
+      <w:proofErr w:type="spellEnd"/>
+      <w:r>
+        <w:t xml:space="preserve"> for sea urchins and other echinoderms and </w:t>
+      </w:r>
+      <w:proofErr w:type="spellStart"/>
+      <w:r>
+        <w:t>yy</w:t>
+      </w:r>
+      <w:proofErr w:type="spellEnd"/>
+      <w:r>
+        <w:t xml:space="preserve"> for Arabidopsis thaliana. </w:t>
       </w:r>
     </w:p>
     <w:p>
@@ -262,6 +379,29 @@
         </w:numPr>
       </w:pPr>
       <w:r>
+        <w:t>Gene tree construction</w:t>
+      </w:r>
+      <w:r>
+        <w:t xml:space="preserve">: model finder, </w:t>
+      </w:r>
+      <w:proofErr w:type="spellStart"/>
+      <w:r>
+        <w:t>iqtree</w:t>
+      </w:r>
+      <w:proofErr w:type="spellEnd"/>
+      <w:r>
+        <w:t>, support values</w:t>
+      </w:r>
+    </w:p>
+    <w:p>
+      <w:pPr>
+        <w:pStyle w:val="ListParagraph"/>
+        <w:numPr>
+          <w:ilvl w:val="1"/>
+          <w:numId w:val="2"/>
+        </w:numPr>
+      </w:pPr>
+      <w:r>
         <w:t>Gene tree to species tree reconciliation</w:t>
       </w:r>
       <w:r>
@@ -305,6 +445,7 @@
         </w:numPr>
       </w:pPr>
       <w:r>
+        <w:lastRenderedPageBreak/>
         <w:t>Preparing gene tree: no polytomies</w:t>
       </w:r>
     </w:p>
@@ -376,7 +517,6 @@
         </w:numPr>
       </w:pPr>
       <w:r>
-        <w:lastRenderedPageBreak/>
         <w:t>Choice of datasets / considerations... although generic because details should be in the chapter.</w:t>
       </w:r>
     </w:p>
@@ -582,7 +722,7 @@
         <w:rFonts w:ascii="Courier New" w:hAnsi="Courier New" w:cs="Courier New" w:hint="default"/>
       </w:rPr>
     </w:lvl>
-    <w:lvl w:ilvl="2" w:tplc="08090005" w:tentative="1">
+    <w:lvl w:ilvl="2" w:tplc="08090005">
       <w:start w:val="1"/>
       <w:numFmt w:val="bullet"/>
       <w:lvlText w:val=""/>

</xml_diff>